<commit_message>
Added code for the ETL part of the assignment
</commit_message>
<xml_diff>
--- a/Assignment 2 - ETL/B. ETL/Put your outputs here!/Bhankharia_Jash_Assignment2B.docx
+++ b/Assignment 2 - ETL/B. ETL/Put your outputs here!/Bhankharia_Jash_Assignment2B.docx
@@ -104,6 +104,7 @@
         </w:rPr>
         <w:t>What do the arguments to the </w:t>
       </w:r>
+      <w:proofErr w:type="spellStart"/>
       <w:r>
         <w:rPr>
           <w:rFonts w:ascii="Times New Roman" w:eastAsia="Times New Roman" w:hAnsi="Times New Roman" w:cs="Times New Roman"/>
@@ -113,6 +114,7 @@
         </w:rPr>
         <w:t>gendates</w:t>
       </w:r>
+      <w:proofErr w:type="spellEnd"/>
       <w:r>
         <w:rPr>
           <w:rFonts w:ascii="Times New Roman" w:eastAsia="Times New Roman" w:hAnsi="Times New Roman" w:cs="Times New Roman"/>
@@ -159,7 +161,87 @@
           <w:sz w:val="24"/>
           <w:szCs w:val="24"/>
         </w:rPr>
-        <w:t>There are 2 arguments in the gendates function. First (days_back) is the number of days we need to subtract from today and the second (days_total) is the total number of days upto which you want to generate dates for.</w:t>
+        <w:t xml:space="preserve">There are 2 arguments in the </w:t>
+      </w:r>
+      <w:proofErr w:type="spellStart"/>
+      <w:r>
+        <w:rPr>
+          <w:rFonts w:ascii="Times New Roman" w:eastAsia="Times New Roman" w:hAnsi="Times New Roman" w:cs="Times New Roman"/>
+          <w:color w:val="24292E"/>
+          <w:sz w:val="24"/>
+          <w:szCs w:val="24"/>
+        </w:rPr>
+        <w:t>gendates</w:t>
+      </w:r>
+      <w:proofErr w:type="spellEnd"/>
+      <w:r>
+        <w:rPr>
+          <w:rFonts w:ascii="Times New Roman" w:eastAsia="Times New Roman" w:hAnsi="Times New Roman" w:cs="Times New Roman"/>
+          <w:color w:val="24292E"/>
+          <w:sz w:val="24"/>
+          <w:szCs w:val="24"/>
+        </w:rPr>
+        <w:t xml:space="preserve"> function. First (</w:t>
+      </w:r>
+      <w:proofErr w:type="spellStart"/>
+      <w:r>
+        <w:rPr>
+          <w:rFonts w:ascii="Times New Roman" w:eastAsia="Times New Roman" w:hAnsi="Times New Roman" w:cs="Times New Roman"/>
+          <w:color w:val="24292E"/>
+          <w:sz w:val="24"/>
+          <w:szCs w:val="24"/>
+        </w:rPr>
+        <w:t>days_back</w:t>
+      </w:r>
+      <w:proofErr w:type="spellEnd"/>
+      <w:r>
+        <w:rPr>
+          <w:rFonts w:ascii="Times New Roman" w:eastAsia="Times New Roman" w:hAnsi="Times New Roman" w:cs="Times New Roman"/>
+          <w:color w:val="24292E"/>
+          <w:sz w:val="24"/>
+          <w:szCs w:val="24"/>
+        </w:rPr>
+        <w:t>) is the number of days we need to subtract from today and the second (</w:t>
+      </w:r>
+      <w:proofErr w:type="spellStart"/>
+      <w:r>
+        <w:rPr>
+          <w:rFonts w:ascii="Times New Roman" w:eastAsia="Times New Roman" w:hAnsi="Times New Roman" w:cs="Times New Roman"/>
+          <w:color w:val="24292E"/>
+          <w:sz w:val="24"/>
+          <w:szCs w:val="24"/>
+        </w:rPr>
+        <w:t>days_total</w:t>
+      </w:r>
+      <w:proofErr w:type="spellEnd"/>
+      <w:r>
+        <w:rPr>
+          <w:rFonts w:ascii="Times New Roman" w:eastAsia="Times New Roman" w:hAnsi="Times New Roman" w:cs="Times New Roman"/>
+          <w:color w:val="24292E"/>
+          <w:sz w:val="24"/>
+          <w:szCs w:val="24"/>
+        </w:rPr>
+        <w:t xml:space="preserve">) is the total number of days </w:t>
+      </w:r>
+      <w:proofErr w:type="spellStart"/>
+      <w:r>
+        <w:rPr>
+          <w:rFonts w:ascii="Times New Roman" w:eastAsia="Times New Roman" w:hAnsi="Times New Roman" w:cs="Times New Roman"/>
+          <w:color w:val="24292E"/>
+          <w:sz w:val="24"/>
+          <w:szCs w:val="24"/>
+        </w:rPr>
+        <w:t>upto</w:t>
+      </w:r>
+      <w:proofErr w:type="spellEnd"/>
+      <w:r>
+        <w:rPr>
+          <w:rFonts w:ascii="Times New Roman" w:eastAsia="Times New Roman" w:hAnsi="Times New Roman" w:cs="Times New Roman"/>
+          <w:color w:val="24292E"/>
+          <w:sz w:val="24"/>
+          <w:szCs w:val="24"/>
+        </w:rPr>
+        <w:t xml:space="preserve"> which you want to generate dates for.</w:t>
       </w:r>
     </w:p>
     <w:p>
@@ -241,7 +323,27 @@
           <w:szCs w:val="24"/>
         </w:rPr>
         <w:tab/>
-        <w:t>At the very start the granularity is upto the Month of the date.</w:t>
+        <w:t xml:space="preserve">At the very start the granularity is </w:t>
+      </w:r>
+      <w:proofErr w:type="spellStart"/>
+      <w:r>
+        <w:rPr>
+          <w:rFonts w:ascii="Times New Roman" w:eastAsia="Times New Roman" w:hAnsi="Times New Roman" w:cs="Times New Roman"/>
+          <w:color w:val="24292E"/>
+          <w:sz w:val="24"/>
+          <w:szCs w:val="24"/>
+        </w:rPr>
+        <w:t>upto</w:t>
+      </w:r>
+      <w:proofErr w:type="spellEnd"/>
+      <w:r>
+        <w:rPr>
+          <w:rFonts w:ascii="Times New Roman" w:eastAsia="Times New Roman" w:hAnsi="Times New Roman" w:cs="Times New Roman"/>
+          <w:color w:val="24292E"/>
+          <w:sz w:val="24"/>
+          <w:szCs w:val="24"/>
+        </w:rPr>
+        <w:t xml:space="preserve"> the Month of the date.</w:t>
       </w:r>
     </w:p>
     <w:p>
@@ -424,7 +526,67 @@
           <w:sz w:val="24"/>
           <w:szCs w:val="24"/>
         </w:rPr>
-        <w:t>key k, fulldate yyyy-mm-dd, year y, month m</w:t>
+        <w:t xml:space="preserve">key k, </w:t>
+      </w:r>
+      <w:proofErr w:type="spellStart"/>
+      <w:r>
+        <w:rPr>
+          <w:rFonts w:ascii="Times New Roman" w:eastAsia="Times New Roman" w:hAnsi="Times New Roman" w:cs="Times New Roman"/>
+          <w:color w:val="24292E"/>
+          <w:sz w:val="24"/>
+          <w:szCs w:val="24"/>
+        </w:rPr>
+        <w:t>fulldate</w:t>
+      </w:r>
+      <w:proofErr w:type="spellEnd"/>
+      <w:r>
+        <w:rPr>
+          <w:rFonts w:ascii="Times New Roman" w:eastAsia="Times New Roman" w:hAnsi="Times New Roman" w:cs="Times New Roman"/>
+          <w:color w:val="24292E"/>
+          <w:sz w:val="24"/>
+          <w:szCs w:val="24"/>
+        </w:rPr>
+        <w:t xml:space="preserve"> </w:t>
+      </w:r>
+      <w:proofErr w:type="spellStart"/>
+      <w:r>
+        <w:rPr>
+          <w:rFonts w:ascii="Times New Roman" w:eastAsia="Times New Roman" w:hAnsi="Times New Roman" w:cs="Times New Roman"/>
+          <w:color w:val="24292E"/>
+          <w:sz w:val="24"/>
+          <w:szCs w:val="24"/>
+        </w:rPr>
+        <w:t>yyyy</w:t>
+      </w:r>
+      <w:proofErr w:type="spellEnd"/>
+      <w:r>
+        <w:rPr>
+          <w:rFonts w:ascii="Times New Roman" w:eastAsia="Times New Roman" w:hAnsi="Times New Roman" w:cs="Times New Roman"/>
+          <w:color w:val="24292E"/>
+          <w:sz w:val="24"/>
+          <w:szCs w:val="24"/>
+        </w:rPr>
+        <w:t>-mm-</w:t>
+      </w:r>
+      <w:proofErr w:type="spellStart"/>
+      <w:r>
+        <w:rPr>
+          <w:rFonts w:ascii="Times New Roman" w:eastAsia="Times New Roman" w:hAnsi="Times New Roman" w:cs="Times New Roman"/>
+          <w:color w:val="24292E"/>
+          <w:sz w:val="24"/>
+          <w:szCs w:val="24"/>
+        </w:rPr>
+        <w:t>dd</w:t>
+      </w:r>
+      <w:proofErr w:type="spellEnd"/>
+      <w:r>
+        <w:rPr>
+          <w:rFonts w:ascii="Times New Roman" w:eastAsia="Times New Roman" w:hAnsi="Times New Roman" w:cs="Times New Roman"/>
+          <w:color w:val="24292E"/>
+          <w:sz w:val="24"/>
+          <w:szCs w:val="24"/>
+        </w:rPr>
+        <w:t>, year y, month m</w:t>
       </w:r>
     </w:p>
     <w:p>
@@ -557,7 +719,67 @@
           <w:sz w:val="24"/>
           <w:szCs w:val="24"/>
         </w:rPr>
-        <w:t>key k, fulldate yyyy-mm-dd 20:00:00:00000, year y, quarter q, month m, week w, day d, hour h</w:t>
+        <w:t xml:space="preserve">key k, </w:t>
+      </w:r>
+      <w:proofErr w:type="spellStart"/>
+      <w:r>
+        <w:rPr>
+          <w:rFonts w:ascii="Times New Roman" w:eastAsia="Times New Roman" w:hAnsi="Times New Roman" w:cs="Times New Roman"/>
+          <w:color w:val="24292E"/>
+          <w:sz w:val="24"/>
+          <w:szCs w:val="24"/>
+        </w:rPr>
+        <w:t>fulldate</w:t>
+      </w:r>
+      <w:proofErr w:type="spellEnd"/>
+      <w:r>
+        <w:rPr>
+          <w:rFonts w:ascii="Times New Roman" w:eastAsia="Times New Roman" w:hAnsi="Times New Roman" w:cs="Times New Roman"/>
+          <w:color w:val="24292E"/>
+          <w:sz w:val="24"/>
+          <w:szCs w:val="24"/>
+        </w:rPr>
+        <w:t xml:space="preserve"> </w:t>
+      </w:r>
+      <w:proofErr w:type="spellStart"/>
+      <w:r>
+        <w:rPr>
+          <w:rFonts w:ascii="Times New Roman" w:eastAsia="Times New Roman" w:hAnsi="Times New Roman" w:cs="Times New Roman"/>
+          <w:color w:val="24292E"/>
+          <w:sz w:val="24"/>
+          <w:szCs w:val="24"/>
+        </w:rPr>
+        <w:t>yyyy</w:t>
+      </w:r>
+      <w:proofErr w:type="spellEnd"/>
+      <w:r>
+        <w:rPr>
+          <w:rFonts w:ascii="Times New Roman" w:eastAsia="Times New Roman" w:hAnsi="Times New Roman" w:cs="Times New Roman"/>
+          <w:color w:val="24292E"/>
+          <w:sz w:val="24"/>
+          <w:szCs w:val="24"/>
+        </w:rPr>
+        <w:t>-mm-</w:t>
+      </w:r>
+      <w:proofErr w:type="spellStart"/>
+      <w:r>
+        <w:rPr>
+          <w:rFonts w:ascii="Times New Roman" w:eastAsia="Times New Roman" w:hAnsi="Times New Roman" w:cs="Times New Roman"/>
+          <w:color w:val="24292E"/>
+          <w:sz w:val="24"/>
+          <w:szCs w:val="24"/>
+        </w:rPr>
+        <w:t>dd</w:t>
+      </w:r>
+      <w:proofErr w:type="spellEnd"/>
+      <w:r>
+        <w:rPr>
+          <w:rFonts w:ascii="Times New Roman" w:eastAsia="Times New Roman" w:hAnsi="Times New Roman" w:cs="Times New Roman"/>
+          <w:color w:val="24292E"/>
+          <w:sz w:val="24"/>
+          <w:szCs w:val="24"/>
+        </w:rPr>
+        <w:t xml:space="preserve"> 20:00:00:00000, year y, quarter q, month m, week w, day d, hour h</w:t>
       </w:r>
       <w:r>
         <w:rPr>
@@ -682,7 +904,27 @@
           <w:sz w:val="24"/>
           <w:szCs w:val="24"/>
         </w:rPr>
-        <w:t>I had to make the date object into a datetime object since the hour granu</w:t>
+        <w:t xml:space="preserve">I had to make the date object into a </w:t>
+      </w:r>
+      <w:proofErr w:type="spellStart"/>
+      <w:r>
+        <w:rPr>
+          <w:rFonts w:ascii="Times New Roman" w:eastAsia="Times New Roman" w:hAnsi="Times New Roman" w:cs="Times New Roman"/>
+          <w:color w:val="24292E"/>
+          <w:sz w:val="24"/>
+          <w:szCs w:val="24"/>
+        </w:rPr>
+        <w:t>datetime</w:t>
+      </w:r>
+      <w:proofErr w:type="spellEnd"/>
+      <w:r>
+        <w:rPr>
+          <w:rFonts w:ascii="Times New Roman" w:eastAsia="Times New Roman" w:hAnsi="Times New Roman" w:cs="Times New Roman"/>
+          <w:color w:val="24292E"/>
+          <w:sz w:val="24"/>
+          <w:szCs w:val="24"/>
+        </w:rPr>
+        <w:t xml:space="preserve"> object since the hour granu</w:t>
       </w:r>
       <w:r>
         <w:rPr>
@@ -743,7 +985,27 @@
           <w:sz w:val="24"/>
           <w:szCs w:val="24"/>
         </w:rPr>
-        <w:t>Inside the for loop I incremented the date by an hour instead of my a day in the previous code.</w:t>
+        <w:t xml:space="preserve">Inside the for loop I incremented the date by an hour instead of </w:t>
+      </w:r>
+      <w:proofErr w:type="gramStart"/>
+      <w:r>
+        <w:rPr>
+          <w:rFonts w:ascii="Times New Roman" w:eastAsia="Times New Roman" w:hAnsi="Times New Roman" w:cs="Times New Roman"/>
+          <w:color w:val="24292E"/>
+          <w:sz w:val="24"/>
+          <w:szCs w:val="24"/>
+        </w:rPr>
+        <w:t>my a</w:t>
+      </w:r>
+      <w:proofErr w:type="gramEnd"/>
+      <w:r>
+        <w:rPr>
+          <w:rFonts w:ascii="Times New Roman" w:eastAsia="Times New Roman" w:hAnsi="Times New Roman" w:cs="Times New Roman"/>
+          <w:color w:val="24292E"/>
+          <w:sz w:val="24"/>
+          <w:szCs w:val="24"/>
+        </w:rPr>
+        <w:t xml:space="preserve"> day in the previous code.</w:t>
       </w:r>
     </w:p>
     <w:p>
@@ -888,7 +1150,27 @@
           <w:sz w:val="24"/>
           <w:szCs w:val="24"/>
         </w:rPr>
-        <w:t>What is pd?</w:t>
+        <w:t xml:space="preserve">What is </w:t>
+      </w:r>
+      <w:proofErr w:type="spellStart"/>
+      <w:r>
+        <w:rPr>
+          <w:rFonts w:ascii="Times New Roman" w:eastAsia="Times New Roman" w:hAnsi="Times New Roman" w:cs="Times New Roman"/>
+          <w:color w:val="24292E"/>
+          <w:sz w:val="24"/>
+          <w:szCs w:val="24"/>
+        </w:rPr>
+        <w:t>pd</w:t>
+      </w:r>
+      <w:proofErr w:type="spellEnd"/>
+      <w:r>
+        <w:rPr>
+          <w:rFonts w:ascii="Times New Roman" w:eastAsia="Times New Roman" w:hAnsi="Times New Roman" w:cs="Times New Roman"/>
+          <w:color w:val="24292E"/>
+          <w:sz w:val="24"/>
+          <w:szCs w:val="24"/>
+        </w:rPr>
+        <w:t>?</w:t>
       </w:r>
     </w:p>
     <w:p>
@@ -927,7 +1209,87 @@
           <w:sz w:val="24"/>
           <w:szCs w:val="24"/>
         </w:rPr>
-        <w:t xml:space="preserve">“pd” is an alias variable which is created while importing the pandas library. “pd” can be used to access all the different attributes and methods the pandas library can offer. </w:t>
+        <w:t>“</w:t>
+      </w:r>
+      <w:proofErr w:type="spellStart"/>
+      <w:r>
+        <w:rPr>
+          <w:rFonts w:ascii="Times New Roman" w:eastAsia="Times New Roman" w:hAnsi="Times New Roman" w:cs="Times New Roman"/>
+          <w:color w:val="24292E"/>
+          <w:sz w:val="24"/>
+          <w:szCs w:val="24"/>
+        </w:rPr>
+        <w:t>pd</w:t>
+      </w:r>
+      <w:proofErr w:type="spellEnd"/>
+      <w:r>
+        <w:rPr>
+          <w:rFonts w:ascii="Times New Roman" w:eastAsia="Times New Roman" w:hAnsi="Times New Roman" w:cs="Times New Roman"/>
+          <w:color w:val="24292E"/>
+          <w:sz w:val="24"/>
+          <w:szCs w:val="24"/>
+        </w:rPr>
+        <w:t xml:space="preserve">” is an alias variable which is created while importing the </w:t>
+      </w:r>
+      <w:proofErr w:type="gramStart"/>
+      <w:r>
+        <w:rPr>
+          <w:rFonts w:ascii="Times New Roman" w:eastAsia="Times New Roman" w:hAnsi="Times New Roman" w:cs="Times New Roman"/>
+          <w:color w:val="24292E"/>
+          <w:sz w:val="24"/>
+          <w:szCs w:val="24"/>
+        </w:rPr>
+        <w:t>pandas</w:t>
+      </w:r>
+      <w:proofErr w:type="gramEnd"/>
+      <w:r>
+        <w:rPr>
+          <w:rFonts w:ascii="Times New Roman" w:eastAsia="Times New Roman" w:hAnsi="Times New Roman" w:cs="Times New Roman"/>
+          <w:color w:val="24292E"/>
+          <w:sz w:val="24"/>
+          <w:szCs w:val="24"/>
+        </w:rPr>
+        <w:t xml:space="preserve"> library. “</w:t>
+      </w:r>
+      <w:proofErr w:type="spellStart"/>
+      <w:r>
+        <w:rPr>
+          <w:rFonts w:ascii="Times New Roman" w:eastAsia="Times New Roman" w:hAnsi="Times New Roman" w:cs="Times New Roman"/>
+          <w:color w:val="24292E"/>
+          <w:sz w:val="24"/>
+          <w:szCs w:val="24"/>
+        </w:rPr>
+        <w:t>pd</w:t>
+      </w:r>
+      <w:proofErr w:type="spellEnd"/>
+      <w:r>
+        <w:rPr>
+          <w:rFonts w:ascii="Times New Roman" w:eastAsia="Times New Roman" w:hAnsi="Times New Roman" w:cs="Times New Roman"/>
+          <w:color w:val="24292E"/>
+          <w:sz w:val="24"/>
+          <w:szCs w:val="24"/>
+        </w:rPr>
+        <w:t xml:space="preserve">” can be used to access all the different attributes and methods the </w:t>
+      </w:r>
+      <w:proofErr w:type="gramStart"/>
+      <w:r>
+        <w:rPr>
+          <w:rFonts w:ascii="Times New Roman" w:eastAsia="Times New Roman" w:hAnsi="Times New Roman" w:cs="Times New Roman"/>
+          <w:color w:val="24292E"/>
+          <w:sz w:val="24"/>
+          <w:szCs w:val="24"/>
+        </w:rPr>
+        <w:t>pandas</w:t>
+      </w:r>
+      <w:proofErr w:type="gramEnd"/>
+      <w:r>
+        <w:rPr>
+          <w:rFonts w:ascii="Times New Roman" w:eastAsia="Times New Roman" w:hAnsi="Times New Roman" w:cs="Times New Roman"/>
+          <w:color w:val="24292E"/>
+          <w:sz w:val="24"/>
+          <w:szCs w:val="24"/>
+        </w:rPr>
+        <w:t xml:space="preserve"> library can offer. </w:t>
       </w:r>
     </w:p>
     <w:p>
@@ -1010,14 +1372,45 @@
         </w:rPr>
         <w:tab/>
       </w:r>
-      <w:r>
-        <w:rPr>
-          <w:rFonts w:ascii="Times New Roman" w:eastAsia="Times New Roman" w:hAnsi="Times New Roman" w:cs="Times New Roman"/>
-          <w:color w:val="24292E"/>
-          <w:sz w:val="24"/>
-          <w:szCs w:val="24"/>
-        </w:rPr>
-        <w:t>titanic_ppl.columns.values will give the all the column names of the data frame</w:t>
+      <w:proofErr w:type="spellStart"/>
+      <w:r>
+        <w:rPr>
+          <w:rFonts w:ascii="Times New Roman" w:eastAsia="Times New Roman" w:hAnsi="Times New Roman" w:cs="Times New Roman"/>
+          <w:color w:val="24292E"/>
+          <w:sz w:val="24"/>
+          <w:szCs w:val="24"/>
+        </w:rPr>
+        <w:t>titanic_</w:t>
+      </w:r>
+      <w:proofErr w:type="gramStart"/>
+      <w:r>
+        <w:rPr>
+          <w:rFonts w:ascii="Times New Roman" w:eastAsia="Times New Roman" w:hAnsi="Times New Roman" w:cs="Times New Roman"/>
+          <w:color w:val="24292E"/>
+          <w:sz w:val="24"/>
+          <w:szCs w:val="24"/>
+        </w:rPr>
+        <w:t>ppl.columns</w:t>
+      </w:r>
+      <w:proofErr w:type="gramEnd"/>
+      <w:r>
+        <w:rPr>
+          <w:rFonts w:ascii="Times New Roman" w:eastAsia="Times New Roman" w:hAnsi="Times New Roman" w:cs="Times New Roman"/>
+          <w:color w:val="24292E"/>
+          <w:sz w:val="24"/>
+          <w:szCs w:val="24"/>
+        </w:rPr>
+        <w:t>.values</w:t>
+      </w:r>
+      <w:proofErr w:type="spellEnd"/>
+      <w:r>
+        <w:rPr>
+          <w:rFonts w:ascii="Times New Roman" w:eastAsia="Times New Roman" w:hAnsi="Times New Roman" w:cs="Times New Roman"/>
+          <w:color w:val="24292E"/>
+          <w:sz w:val="24"/>
+          <w:szCs w:val="24"/>
+        </w:rPr>
+        <w:t xml:space="preserve"> will give the all the column names of the data frame</w:t>
       </w:r>
     </w:p>
     <w:p>
@@ -1107,7 +1500,38 @@
           <w:sz w:val="24"/>
           <w:szCs w:val="24"/>
         </w:rPr>
-        <w:t>The len() function can be used to find the number of rows in the data frame.</w:t>
+        <w:t xml:space="preserve">The </w:t>
+      </w:r>
+      <w:proofErr w:type="spellStart"/>
+      <w:proofErr w:type="gramStart"/>
+      <w:r>
+        <w:rPr>
+          <w:rFonts w:ascii="Times New Roman" w:eastAsia="Times New Roman" w:hAnsi="Times New Roman" w:cs="Times New Roman"/>
+          <w:color w:val="24292E"/>
+          <w:sz w:val="24"/>
+          <w:szCs w:val="24"/>
+        </w:rPr>
+        <w:t>len</w:t>
+      </w:r>
+      <w:proofErr w:type="spellEnd"/>
+      <w:r>
+        <w:rPr>
+          <w:rFonts w:ascii="Times New Roman" w:eastAsia="Times New Roman" w:hAnsi="Times New Roman" w:cs="Times New Roman"/>
+          <w:color w:val="24292E"/>
+          <w:sz w:val="24"/>
+          <w:szCs w:val="24"/>
+        </w:rPr>
+        <w:t>(</w:t>
+      </w:r>
+      <w:proofErr w:type="gramEnd"/>
+      <w:r>
+        <w:rPr>
+          <w:rFonts w:ascii="Times New Roman" w:eastAsia="Times New Roman" w:hAnsi="Times New Roman" w:cs="Times New Roman"/>
+          <w:color w:val="24292E"/>
+          <w:sz w:val="24"/>
+          <w:szCs w:val="24"/>
+        </w:rPr>
+        <w:t>) function can be used to find the number of rows in the data frame.</w:t>
       </w:r>
     </w:p>
     <w:p>
@@ -1197,16 +1621,116 @@
           <w:sz w:val="24"/>
           <w:szCs w:val="24"/>
         </w:rPr>
-        <w:t>For generating a 3-level hierarchy, Python pandas library provided a direct function named set_index(). This function takes a mandatory argument which is the list of column names which needed to be indexed in the order of their priority.</w:t>
-      </w:r>
-      <w:r>
-        <w:rPr>
-          <w:rFonts w:ascii="Times New Roman" w:eastAsia="Times New Roman" w:hAnsi="Times New Roman" w:cs="Times New Roman"/>
-          <w:color w:val="24292E"/>
-          <w:sz w:val="24"/>
-          <w:szCs w:val="24"/>
-        </w:rPr>
-        <w:t xml:space="preserve"> Also the fare updated column was added in the data frame by dividing the entire Fare column by 3. Since a normal list doesn’t have the capability to divide by 3, I used the numpy array. At the end I am printing the entire output in a html file and later for every 20 entries in the newly generated data frame I am printing the values in the log. I am logging the passenger Id and its rank value. Additionally I have floored the fare and fareupdated values.</w:t>
+        <w:t xml:space="preserve">For generating a 3-level hierarchy, Python pandas library provided a direct function named </w:t>
+      </w:r>
+      <w:proofErr w:type="spellStart"/>
+      <w:r>
+        <w:rPr>
+          <w:rFonts w:ascii="Times New Roman" w:eastAsia="Times New Roman" w:hAnsi="Times New Roman" w:cs="Times New Roman"/>
+          <w:color w:val="24292E"/>
+          <w:sz w:val="24"/>
+          <w:szCs w:val="24"/>
+        </w:rPr>
+        <w:t>set_</w:t>
+      </w:r>
+      <w:proofErr w:type="gramStart"/>
+      <w:r>
+        <w:rPr>
+          <w:rFonts w:ascii="Times New Roman" w:eastAsia="Times New Roman" w:hAnsi="Times New Roman" w:cs="Times New Roman"/>
+          <w:color w:val="24292E"/>
+          <w:sz w:val="24"/>
+          <w:szCs w:val="24"/>
+        </w:rPr>
+        <w:t>index</w:t>
+      </w:r>
+      <w:proofErr w:type="spellEnd"/>
+      <w:r>
+        <w:rPr>
+          <w:rFonts w:ascii="Times New Roman" w:eastAsia="Times New Roman" w:hAnsi="Times New Roman" w:cs="Times New Roman"/>
+          <w:color w:val="24292E"/>
+          <w:sz w:val="24"/>
+          <w:szCs w:val="24"/>
+        </w:rPr>
+        <w:t>(</w:t>
+      </w:r>
+      <w:proofErr w:type="gramEnd"/>
+      <w:r>
+        <w:rPr>
+          <w:rFonts w:ascii="Times New Roman" w:eastAsia="Times New Roman" w:hAnsi="Times New Roman" w:cs="Times New Roman"/>
+          <w:color w:val="24292E"/>
+          <w:sz w:val="24"/>
+          <w:szCs w:val="24"/>
+        </w:rPr>
+        <w:t>). This function takes a mandatory argument which is the list of column names which needed to be indexed in the order of their priority.</w:t>
+      </w:r>
+      <w:r>
+        <w:rPr>
+          <w:rFonts w:ascii="Times New Roman" w:eastAsia="Times New Roman" w:hAnsi="Times New Roman" w:cs="Times New Roman"/>
+          <w:color w:val="24292E"/>
+          <w:sz w:val="24"/>
+          <w:szCs w:val="24"/>
+        </w:rPr>
+        <w:t xml:space="preserve"> Also the fare updated column was added in the data frame by dividing the entire Fare column by 3. Since a normal list doesn’t have the capability to divide by 3, I used the </w:t>
+      </w:r>
+      <w:proofErr w:type="spellStart"/>
+      <w:r>
+        <w:rPr>
+          <w:rFonts w:ascii="Times New Roman" w:eastAsia="Times New Roman" w:hAnsi="Times New Roman" w:cs="Times New Roman"/>
+          <w:color w:val="24292E"/>
+          <w:sz w:val="24"/>
+          <w:szCs w:val="24"/>
+        </w:rPr>
+        <w:t>numpy</w:t>
+      </w:r>
+      <w:proofErr w:type="spellEnd"/>
+      <w:r>
+        <w:rPr>
+          <w:rFonts w:ascii="Times New Roman" w:eastAsia="Times New Roman" w:hAnsi="Times New Roman" w:cs="Times New Roman"/>
+          <w:color w:val="24292E"/>
+          <w:sz w:val="24"/>
+          <w:szCs w:val="24"/>
+        </w:rPr>
+        <w:t xml:space="preserve"> array. At the end I am printing the entire output in a html file and later for every 20 entries in the newly generated data frame I am printing the values in the log. I am logging the passenger Id and its rank value. </w:t>
+      </w:r>
+      <w:proofErr w:type="gramStart"/>
+      <w:r>
+        <w:rPr>
+          <w:rFonts w:ascii="Times New Roman" w:eastAsia="Times New Roman" w:hAnsi="Times New Roman" w:cs="Times New Roman"/>
+          <w:color w:val="24292E"/>
+          <w:sz w:val="24"/>
+          <w:szCs w:val="24"/>
+        </w:rPr>
+        <w:t>Additionally</w:t>
+      </w:r>
+      <w:proofErr w:type="gramEnd"/>
+      <w:r>
+        <w:rPr>
+          <w:rFonts w:ascii="Times New Roman" w:eastAsia="Times New Roman" w:hAnsi="Times New Roman" w:cs="Times New Roman"/>
+          <w:color w:val="24292E"/>
+          <w:sz w:val="24"/>
+          <w:szCs w:val="24"/>
+        </w:rPr>
+        <w:t xml:space="preserve"> I have floored the fare and </w:t>
+      </w:r>
+      <w:proofErr w:type="spellStart"/>
+      <w:r>
+        <w:rPr>
+          <w:rFonts w:ascii="Times New Roman" w:eastAsia="Times New Roman" w:hAnsi="Times New Roman" w:cs="Times New Roman"/>
+          <w:color w:val="24292E"/>
+          <w:sz w:val="24"/>
+          <w:szCs w:val="24"/>
+        </w:rPr>
+        <w:t>fareupdated</w:t>
+      </w:r>
+      <w:proofErr w:type="spellEnd"/>
+      <w:r>
+        <w:rPr>
+          <w:rFonts w:ascii="Times New Roman" w:eastAsia="Times New Roman" w:hAnsi="Times New Roman" w:cs="Times New Roman"/>
+          <w:color w:val="24292E"/>
+          <w:sz w:val="24"/>
+          <w:szCs w:val="24"/>
+        </w:rPr>
+        <w:t xml:space="preserve"> values.</w:t>
       </w:r>
     </w:p>
     <w:p>
@@ -1385,7 +1909,47 @@
           <w:sz w:val="24"/>
           <w:szCs w:val="24"/>
         </w:rPr>
-        <w:t>What is the difference between stateInfo and datFrame?</w:t>
+        <w:t xml:space="preserve">What is the difference between </w:t>
+      </w:r>
+      <w:proofErr w:type="spellStart"/>
+      <w:r>
+        <w:rPr>
+          <w:rFonts w:ascii="Times New Roman" w:eastAsia="Times New Roman" w:hAnsi="Times New Roman" w:cs="Times New Roman"/>
+          <w:color w:val="24292E"/>
+          <w:sz w:val="24"/>
+          <w:szCs w:val="24"/>
+        </w:rPr>
+        <w:t>stateInfo</w:t>
+      </w:r>
+      <w:proofErr w:type="spellEnd"/>
+      <w:r>
+        <w:rPr>
+          <w:rFonts w:ascii="Times New Roman" w:eastAsia="Times New Roman" w:hAnsi="Times New Roman" w:cs="Times New Roman"/>
+          <w:color w:val="24292E"/>
+          <w:sz w:val="24"/>
+          <w:szCs w:val="24"/>
+        </w:rPr>
+        <w:t xml:space="preserve"> and </w:t>
+      </w:r>
+      <w:proofErr w:type="spellStart"/>
+      <w:r>
+        <w:rPr>
+          <w:rFonts w:ascii="Times New Roman" w:eastAsia="Times New Roman" w:hAnsi="Times New Roman" w:cs="Times New Roman"/>
+          <w:color w:val="24292E"/>
+          <w:sz w:val="24"/>
+          <w:szCs w:val="24"/>
+        </w:rPr>
+        <w:t>datFrame</w:t>
+      </w:r>
+      <w:proofErr w:type="spellEnd"/>
+      <w:r>
+        <w:rPr>
+          <w:rFonts w:ascii="Times New Roman" w:eastAsia="Times New Roman" w:hAnsi="Times New Roman" w:cs="Times New Roman"/>
+          <w:color w:val="24292E"/>
+          <w:sz w:val="24"/>
+          <w:szCs w:val="24"/>
+        </w:rPr>
+        <w:t>?</w:t>
       </w:r>
     </w:p>
     <w:p>
@@ -1417,23 +1981,185 @@
         </w:rPr>
         <w:tab/>
       </w:r>
-      <w:r>
-        <w:rPr>
-          <w:rFonts w:ascii="Times New Roman" w:eastAsia="Times New Roman" w:hAnsi="Times New Roman" w:cs="Times New Roman"/>
-          <w:color w:val="24292E"/>
-          <w:sz w:val="24"/>
-          <w:szCs w:val="24"/>
-        </w:rPr>
-        <w:t xml:space="preserve">stateInfo fetches all the records in the query using the execute and fetchAll statements of the cursor. The output of fetchAll() is a List. datFrame is formed using the pandas package and the read_sql() function. The output of this function is as a dataframe hence it provides some more functionality than a list. </w:t>
-      </w:r>
-      <w:r>
-        <w:rPr>
-          <w:rFonts w:ascii="Times New Roman" w:eastAsia="Times New Roman" w:hAnsi="Times New Roman" w:cs="Times New Roman"/>
-          <w:color w:val="24292E"/>
-          <w:sz w:val="24"/>
-          <w:szCs w:val="24"/>
-        </w:rPr>
-        <w:t>Both the varibles have the same query data but in different formats.</w:t>
+      <w:proofErr w:type="spellStart"/>
+      <w:r>
+        <w:rPr>
+          <w:rFonts w:ascii="Times New Roman" w:eastAsia="Times New Roman" w:hAnsi="Times New Roman" w:cs="Times New Roman"/>
+          <w:color w:val="24292E"/>
+          <w:sz w:val="24"/>
+          <w:szCs w:val="24"/>
+        </w:rPr>
+        <w:t>stateInfo</w:t>
+      </w:r>
+      <w:proofErr w:type="spellEnd"/>
+      <w:r>
+        <w:rPr>
+          <w:rFonts w:ascii="Times New Roman" w:eastAsia="Times New Roman" w:hAnsi="Times New Roman" w:cs="Times New Roman"/>
+          <w:color w:val="24292E"/>
+          <w:sz w:val="24"/>
+          <w:szCs w:val="24"/>
+        </w:rPr>
+        <w:t xml:space="preserve"> fetches all the records in the query using the execute and </w:t>
+      </w:r>
+      <w:proofErr w:type="spellStart"/>
+      <w:r>
+        <w:rPr>
+          <w:rFonts w:ascii="Times New Roman" w:eastAsia="Times New Roman" w:hAnsi="Times New Roman" w:cs="Times New Roman"/>
+          <w:color w:val="24292E"/>
+          <w:sz w:val="24"/>
+          <w:szCs w:val="24"/>
+        </w:rPr>
+        <w:t>fetchAll</w:t>
+      </w:r>
+      <w:proofErr w:type="spellEnd"/>
+      <w:r>
+        <w:rPr>
+          <w:rFonts w:ascii="Times New Roman" w:eastAsia="Times New Roman" w:hAnsi="Times New Roman" w:cs="Times New Roman"/>
+          <w:color w:val="24292E"/>
+          <w:sz w:val="24"/>
+          <w:szCs w:val="24"/>
+        </w:rPr>
+        <w:t xml:space="preserve"> statements of the cursor. The output of </w:t>
+      </w:r>
+      <w:proofErr w:type="spellStart"/>
+      <w:proofErr w:type="gramStart"/>
+      <w:r>
+        <w:rPr>
+          <w:rFonts w:ascii="Times New Roman" w:eastAsia="Times New Roman" w:hAnsi="Times New Roman" w:cs="Times New Roman"/>
+          <w:color w:val="24292E"/>
+          <w:sz w:val="24"/>
+          <w:szCs w:val="24"/>
+        </w:rPr>
+        <w:t>fetchAll</w:t>
+      </w:r>
+      <w:proofErr w:type="spellEnd"/>
+      <w:r>
+        <w:rPr>
+          <w:rFonts w:ascii="Times New Roman" w:eastAsia="Times New Roman" w:hAnsi="Times New Roman" w:cs="Times New Roman"/>
+          <w:color w:val="24292E"/>
+          <w:sz w:val="24"/>
+          <w:szCs w:val="24"/>
+        </w:rPr>
+        <w:t>(</w:t>
+      </w:r>
+      <w:proofErr w:type="gramEnd"/>
+      <w:r>
+        <w:rPr>
+          <w:rFonts w:ascii="Times New Roman" w:eastAsia="Times New Roman" w:hAnsi="Times New Roman" w:cs="Times New Roman"/>
+          <w:color w:val="24292E"/>
+          <w:sz w:val="24"/>
+          <w:szCs w:val="24"/>
+        </w:rPr>
+        <w:t xml:space="preserve">) is a List. </w:t>
+      </w:r>
+      <w:proofErr w:type="spellStart"/>
+      <w:r>
+        <w:rPr>
+          <w:rFonts w:ascii="Times New Roman" w:eastAsia="Times New Roman" w:hAnsi="Times New Roman" w:cs="Times New Roman"/>
+          <w:color w:val="24292E"/>
+          <w:sz w:val="24"/>
+          <w:szCs w:val="24"/>
+        </w:rPr>
+        <w:t>datFrame</w:t>
+      </w:r>
+      <w:proofErr w:type="spellEnd"/>
+      <w:r>
+        <w:rPr>
+          <w:rFonts w:ascii="Times New Roman" w:eastAsia="Times New Roman" w:hAnsi="Times New Roman" w:cs="Times New Roman"/>
+          <w:color w:val="24292E"/>
+          <w:sz w:val="24"/>
+          <w:szCs w:val="24"/>
+        </w:rPr>
+        <w:t xml:space="preserve"> is formed using the pandas package and the </w:t>
+      </w:r>
+      <w:proofErr w:type="spellStart"/>
+      <w:r>
+        <w:rPr>
+          <w:rFonts w:ascii="Times New Roman" w:eastAsia="Times New Roman" w:hAnsi="Times New Roman" w:cs="Times New Roman"/>
+          <w:color w:val="24292E"/>
+          <w:sz w:val="24"/>
+          <w:szCs w:val="24"/>
+        </w:rPr>
+        <w:t>read_</w:t>
+      </w:r>
+      <w:proofErr w:type="gramStart"/>
+      <w:r>
+        <w:rPr>
+          <w:rFonts w:ascii="Times New Roman" w:eastAsia="Times New Roman" w:hAnsi="Times New Roman" w:cs="Times New Roman"/>
+          <w:color w:val="24292E"/>
+          <w:sz w:val="24"/>
+          <w:szCs w:val="24"/>
+        </w:rPr>
+        <w:t>sql</w:t>
+      </w:r>
+      <w:proofErr w:type="spellEnd"/>
+      <w:r>
+        <w:rPr>
+          <w:rFonts w:ascii="Times New Roman" w:eastAsia="Times New Roman" w:hAnsi="Times New Roman" w:cs="Times New Roman"/>
+          <w:color w:val="24292E"/>
+          <w:sz w:val="24"/>
+          <w:szCs w:val="24"/>
+        </w:rPr>
+        <w:t>(</w:t>
+      </w:r>
+      <w:proofErr w:type="gramEnd"/>
+      <w:r>
+        <w:rPr>
+          <w:rFonts w:ascii="Times New Roman" w:eastAsia="Times New Roman" w:hAnsi="Times New Roman" w:cs="Times New Roman"/>
+          <w:color w:val="24292E"/>
+          <w:sz w:val="24"/>
+          <w:szCs w:val="24"/>
+        </w:rPr>
+        <w:t xml:space="preserve">) function. The output of this function is as a </w:t>
+      </w:r>
+      <w:proofErr w:type="spellStart"/>
+      <w:r>
+        <w:rPr>
+          <w:rFonts w:ascii="Times New Roman" w:eastAsia="Times New Roman" w:hAnsi="Times New Roman" w:cs="Times New Roman"/>
+          <w:color w:val="24292E"/>
+          <w:sz w:val="24"/>
+          <w:szCs w:val="24"/>
+        </w:rPr>
+        <w:t>dataframe</w:t>
+      </w:r>
+      <w:proofErr w:type="spellEnd"/>
+      <w:r>
+        <w:rPr>
+          <w:rFonts w:ascii="Times New Roman" w:eastAsia="Times New Roman" w:hAnsi="Times New Roman" w:cs="Times New Roman"/>
+          <w:color w:val="24292E"/>
+          <w:sz w:val="24"/>
+          <w:szCs w:val="24"/>
+        </w:rPr>
+        <w:t xml:space="preserve"> hence it provides some more functionality than a list. </w:t>
+      </w:r>
+      <w:r>
+        <w:rPr>
+          <w:rFonts w:ascii="Times New Roman" w:eastAsia="Times New Roman" w:hAnsi="Times New Roman" w:cs="Times New Roman"/>
+          <w:color w:val="24292E"/>
+          <w:sz w:val="24"/>
+          <w:szCs w:val="24"/>
+        </w:rPr>
+        <w:t xml:space="preserve">Both the </w:t>
+      </w:r>
+      <w:proofErr w:type="spellStart"/>
+      <w:r>
+        <w:rPr>
+          <w:rFonts w:ascii="Times New Roman" w:eastAsia="Times New Roman" w:hAnsi="Times New Roman" w:cs="Times New Roman"/>
+          <w:color w:val="24292E"/>
+          <w:sz w:val="24"/>
+          <w:szCs w:val="24"/>
+        </w:rPr>
+        <w:t>varibles</w:t>
+      </w:r>
+      <w:proofErr w:type="spellEnd"/>
+      <w:r>
+        <w:rPr>
+          <w:rFonts w:ascii="Times New Roman" w:eastAsia="Times New Roman" w:hAnsi="Times New Roman" w:cs="Times New Roman"/>
+          <w:color w:val="24292E"/>
+          <w:sz w:val="24"/>
+          <w:szCs w:val="24"/>
+        </w:rPr>
+        <w:t xml:space="preserve"> have the same query data but in different formats.</w:t>
       </w:r>
     </w:p>
     <w:p>
@@ -1484,7 +2210,47 @@
           <w:sz w:val="24"/>
           <w:szCs w:val="24"/>
         </w:rPr>
-        <w:t>Could we implement the is_it_a_state function more easily using datFrame?</w:t>
+        <w:t xml:space="preserve">Could we implement the </w:t>
+      </w:r>
+      <w:proofErr w:type="spellStart"/>
+      <w:r>
+        <w:rPr>
+          <w:rFonts w:ascii="Times New Roman" w:eastAsia="Times New Roman" w:hAnsi="Times New Roman" w:cs="Times New Roman"/>
+          <w:color w:val="24292E"/>
+          <w:sz w:val="24"/>
+          <w:szCs w:val="24"/>
+        </w:rPr>
+        <w:t>is_it_a_state</w:t>
+      </w:r>
+      <w:proofErr w:type="spellEnd"/>
+      <w:r>
+        <w:rPr>
+          <w:rFonts w:ascii="Times New Roman" w:eastAsia="Times New Roman" w:hAnsi="Times New Roman" w:cs="Times New Roman"/>
+          <w:color w:val="24292E"/>
+          <w:sz w:val="24"/>
+          <w:szCs w:val="24"/>
+        </w:rPr>
+        <w:t xml:space="preserve"> function more easily using </w:t>
+      </w:r>
+      <w:proofErr w:type="spellStart"/>
+      <w:r>
+        <w:rPr>
+          <w:rFonts w:ascii="Times New Roman" w:eastAsia="Times New Roman" w:hAnsi="Times New Roman" w:cs="Times New Roman"/>
+          <w:color w:val="24292E"/>
+          <w:sz w:val="24"/>
+          <w:szCs w:val="24"/>
+        </w:rPr>
+        <w:t>datFrame</w:t>
+      </w:r>
+      <w:proofErr w:type="spellEnd"/>
+      <w:r>
+        <w:rPr>
+          <w:rFonts w:ascii="Times New Roman" w:eastAsia="Times New Roman" w:hAnsi="Times New Roman" w:cs="Times New Roman"/>
+          <w:color w:val="24292E"/>
+          <w:sz w:val="24"/>
+          <w:szCs w:val="24"/>
+        </w:rPr>
+        <w:t>?</w:t>
       </w:r>
     </w:p>
     <w:p>
@@ -1523,7 +2289,67 @@
           <w:sz w:val="24"/>
           <w:szCs w:val="24"/>
         </w:rPr>
-        <w:t>It might be easy to implement the is_it_a_state function easily with datframe because in that case there won’t be any need to make a different dictionary to check if the abbreviation is a state. The check can be directly performed on the datFrame object.</w:t>
+        <w:t xml:space="preserve">It might be easy to implement the </w:t>
+      </w:r>
+      <w:proofErr w:type="spellStart"/>
+      <w:r>
+        <w:rPr>
+          <w:rFonts w:ascii="Times New Roman" w:eastAsia="Times New Roman" w:hAnsi="Times New Roman" w:cs="Times New Roman"/>
+          <w:color w:val="24292E"/>
+          <w:sz w:val="24"/>
+          <w:szCs w:val="24"/>
+        </w:rPr>
+        <w:t>is_it_a_state</w:t>
+      </w:r>
+      <w:proofErr w:type="spellEnd"/>
+      <w:r>
+        <w:rPr>
+          <w:rFonts w:ascii="Times New Roman" w:eastAsia="Times New Roman" w:hAnsi="Times New Roman" w:cs="Times New Roman"/>
+          <w:color w:val="24292E"/>
+          <w:sz w:val="24"/>
+          <w:szCs w:val="24"/>
+        </w:rPr>
+        <w:t xml:space="preserve"> function easily with </w:t>
+      </w:r>
+      <w:proofErr w:type="spellStart"/>
+      <w:r>
+        <w:rPr>
+          <w:rFonts w:ascii="Times New Roman" w:eastAsia="Times New Roman" w:hAnsi="Times New Roman" w:cs="Times New Roman"/>
+          <w:color w:val="24292E"/>
+          <w:sz w:val="24"/>
+          <w:szCs w:val="24"/>
+        </w:rPr>
+        <w:t>datframe</w:t>
+      </w:r>
+      <w:proofErr w:type="spellEnd"/>
+      <w:r>
+        <w:rPr>
+          <w:rFonts w:ascii="Times New Roman" w:eastAsia="Times New Roman" w:hAnsi="Times New Roman" w:cs="Times New Roman"/>
+          <w:color w:val="24292E"/>
+          <w:sz w:val="24"/>
+          <w:szCs w:val="24"/>
+        </w:rPr>
+        <w:t xml:space="preserve"> because in that case there won’t be any need to make a different dictionary to check if the abbreviation is a state. The check can be directly performed on the </w:t>
+      </w:r>
+      <w:proofErr w:type="spellStart"/>
+      <w:r>
+        <w:rPr>
+          <w:rFonts w:ascii="Times New Roman" w:eastAsia="Times New Roman" w:hAnsi="Times New Roman" w:cs="Times New Roman"/>
+          <w:color w:val="24292E"/>
+          <w:sz w:val="24"/>
+          <w:szCs w:val="24"/>
+        </w:rPr>
+        <w:t>datFrame</w:t>
+      </w:r>
+      <w:proofErr w:type="spellEnd"/>
+      <w:r>
+        <w:rPr>
+          <w:rFonts w:ascii="Times New Roman" w:eastAsia="Times New Roman" w:hAnsi="Times New Roman" w:cs="Times New Roman"/>
+          <w:color w:val="24292E"/>
+          <w:sz w:val="24"/>
+          <w:szCs w:val="24"/>
+        </w:rPr>
+        <w:t xml:space="preserve"> object.</w:t>
       </w:r>
     </w:p>
     <w:p>
@@ -1574,7 +2400,27 @@
           <w:sz w:val="24"/>
           <w:szCs w:val="24"/>
         </w:rPr>
-        <w:t>What happens if we run is_it_a_state with something that is not a state abbreviation at all?</w:t>
+        <w:t xml:space="preserve">What happens if we run </w:t>
+      </w:r>
+      <w:proofErr w:type="spellStart"/>
+      <w:r>
+        <w:rPr>
+          <w:rFonts w:ascii="Times New Roman" w:eastAsia="Times New Roman" w:hAnsi="Times New Roman" w:cs="Times New Roman"/>
+          <w:color w:val="24292E"/>
+          <w:sz w:val="24"/>
+          <w:szCs w:val="24"/>
+        </w:rPr>
+        <w:t>is_it_a_state</w:t>
+      </w:r>
+      <w:proofErr w:type="spellEnd"/>
+      <w:r>
+        <w:rPr>
+          <w:rFonts w:ascii="Times New Roman" w:eastAsia="Times New Roman" w:hAnsi="Times New Roman" w:cs="Times New Roman"/>
+          <w:color w:val="24292E"/>
+          <w:sz w:val="24"/>
+          <w:szCs w:val="24"/>
+        </w:rPr>
+        <w:t xml:space="preserve"> with something that is not a state abbreviation at all?</w:t>
       </w:r>
     </w:p>
     <w:p>
@@ -1893,22 +2739,60 @@
           <w:sz w:val="24"/>
           <w:szCs w:val="24"/>
         </w:rPr>
-        <w:t xml:space="preserve">Since the only job to performed was to find the output of the query and not perform any operations with it, there was no need to make a dataframe and using the pandas library. Hence I used the normal cursor execute function to get the list and I just wrote all the values to a CSV file. </w:t>
-      </w:r>
-    </w:p>
-    <w:p>
-      <w:pPr>
-        <w:spacing w:after="0"/>
-        <w:jc w:val="both"/>
-        <w:rPr>
-          <w:rFonts w:ascii="Times New Roman" w:eastAsia="Times New Roman" w:hAnsi="Times New Roman" w:cs="Times New Roman"/>
-          <w:color w:val="24292E"/>
-          <w:sz w:val="24"/>
-          <w:szCs w:val="24"/>
-        </w:rPr>
-      </w:pPr>
-      <w:bookmarkStart w:id="0" w:name="_GoBack"/>
-      <w:bookmarkEnd w:id="0"/>
+        <w:t xml:space="preserve">Since the only job to performed was to find the output of the query and not perform any operations with it, there was no need to make a </w:t>
+      </w:r>
+      <w:proofErr w:type="spellStart"/>
+      <w:r>
+        <w:rPr>
+          <w:rFonts w:ascii="Times New Roman" w:eastAsia="Times New Roman" w:hAnsi="Times New Roman" w:cs="Times New Roman"/>
+          <w:color w:val="24292E"/>
+          <w:sz w:val="24"/>
+          <w:szCs w:val="24"/>
+        </w:rPr>
+        <w:t>dataframe</w:t>
+      </w:r>
+      <w:proofErr w:type="spellEnd"/>
+      <w:r>
+        <w:rPr>
+          <w:rFonts w:ascii="Times New Roman" w:eastAsia="Times New Roman" w:hAnsi="Times New Roman" w:cs="Times New Roman"/>
+          <w:color w:val="24292E"/>
+          <w:sz w:val="24"/>
+          <w:szCs w:val="24"/>
+        </w:rPr>
+        <w:t xml:space="preserve"> and using the </w:t>
+      </w:r>
+      <w:proofErr w:type="gramStart"/>
+      <w:r>
+        <w:rPr>
+          <w:rFonts w:ascii="Times New Roman" w:eastAsia="Times New Roman" w:hAnsi="Times New Roman" w:cs="Times New Roman"/>
+          <w:color w:val="24292E"/>
+          <w:sz w:val="24"/>
+          <w:szCs w:val="24"/>
+        </w:rPr>
+        <w:t>pandas</w:t>
+      </w:r>
+      <w:proofErr w:type="gramEnd"/>
+      <w:r>
+        <w:rPr>
+          <w:rFonts w:ascii="Times New Roman" w:eastAsia="Times New Roman" w:hAnsi="Times New Roman" w:cs="Times New Roman"/>
+          <w:color w:val="24292E"/>
+          <w:sz w:val="24"/>
+          <w:szCs w:val="24"/>
+        </w:rPr>
+        <w:t xml:space="preserve"> library. Hence I used the normal cursor execute function to get the list and I just wrote all the values to a CSV file. </w:t>
+      </w:r>
+    </w:p>
+    <w:p>
+      <w:pPr>
+        <w:spacing w:after="0"/>
+        <w:jc w:val="both"/>
+        <w:rPr>
+          <w:rFonts w:ascii="Times New Roman" w:eastAsia="Times New Roman" w:hAnsi="Times New Roman" w:cs="Times New Roman"/>
+          <w:color w:val="24292E"/>
+          <w:sz w:val="24"/>
+          <w:szCs w:val="24"/>
+        </w:rPr>
+      </w:pPr>
     </w:p>
     <w:p>
       <w:pPr>
@@ -2089,6 +2973,8 @@
         </w:rPr>
         <w:tab/>
       </w:r>
+      <w:bookmarkStart w:id="0" w:name="_GoBack"/>
+      <w:bookmarkEnd w:id="0"/>
     </w:p>
     <w:p>
       <w:pPr>
@@ -2168,6 +3054,15 @@
           <w:szCs w:val="24"/>
         </w:rPr>
         <w:tab/>
+      </w:r>
+      <w:r>
+        <w:rPr>
+          <w:rFonts w:ascii="Times New Roman" w:eastAsia="Times New Roman" w:hAnsi="Times New Roman" w:cs="Times New Roman"/>
+          <w:color w:val="24292E"/>
+          <w:sz w:val="24"/>
+          <w:szCs w:val="24"/>
+        </w:rPr>
+        <w:t xml:space="preserve">The query counts by state how many persons have access to a wireless connection. </w:t>
       </w:r>
     </w:p>
     <w:sectPr>
@@ -3359,7 +4254,7 @@
 </file>
 
 <file path=customXml/itemProps1.xml><?xml version="1.0" encoding="utf-8"?>
-<ds:datastoreItem xmlns:ds="http://schemas.openxmlformats.org/officeDocument/2006/customXml" ds:itemID="{D7F6193F-BA5E-46E8-A85B-4B6240066703}">
+<ds:datastoreItem xmlns:ds="http://schemas.openxmlformats.org/officeDocument/2006/customXml" ds:itemID="{C03498DA-6270-4E0A-B60B-89CB2D83516F}">
   <ds:schemaRefs>
     <ds:schemaRef ds:uri="http://schemas.openxmlformats.org/officeDocument/2006/bibliography"/>
   </ds:schemaRefs>

</xml_diff>

<commit_message>
some document and code modifications
</commit_message>
<xml_diff>
--- a/Assignment 2 - ETL/B. ETL/Put your outputs here!/Bhankharia_Jash_Assignment2B.docx
+++ b/Assignment 2 - ETL/B. ETL/Put your outputs here!/Bhankharia_Jash_Assignment2B.docx
@@ -2891,6 +2891,27 @@
           <w:szCs w:val="24"/>
         </w:rPr>
         <w:tab/>
+        <w:t xml:space="preserve">It tells us that there is some hierarchical information associated to every person which is mapped to the location dimension key. Every location dimension key can be linked to different values in the </w:t>
+      </w:r>
+      <w:proofErr w:type="spellStart"/>
+      <w:r>
+        <w:rPr>
+          <w:rFonts w:ascii="Times New Roman" w:eastAsia="Times New Roman" w:hAnsi="Times New Roman" w:cs="Times New Roman"/>
+          <w:color w:val="24292E"/>
+          <w:sz w:val="24"/>
+          <w:szCs w:val="24"/>
+        </w:rPr>
+        <w:t>person_economic_info</w:t>
+      </w:r>
+      <w:proofErr w:type="spellEnd"/>
+      <w:r>
+        <w:rPr>
+          <w:rFonts w:ascii="Times New Roman" w:eastAsia="Times New Roman" w:hAnsi="Times New Roman" w:cs="Times New Roman"/>
+          <w:color w:val="24292E"/>
+          <w:sz w:val="24"/>
+          <w:szCs w:val="24"/>
+        </w:rPr>
+        <w:t xml:space="preserve"> table</w:t>
       </w:r>
     </w:p>
     <w:p>
@@ -2972,6 +2993,35 @@
           <w:szCs w:val="24"/>
         </w:rPr>
         <w:tab/>
+      </w:r>
+      <w:r>
+        <w:rPr>
+          <w:rFonts w:ascii="Times New Roman" w:eastAsia="Times New Roman" w:hAnsi="Times New Roman" w:cs="Times New Roman"/>
+          <w:color w:val="24292E"/>
+          <w:sz w:val="24"/>
+          <w:szCs w:val="24"/>
+        </w:rPr>
+        <w:t xml:space="preserve">I read the entire CSV data into a </w:t>
+      </w:r>
+      <w:proofErr w:type="spellStart"/>
+      <w:r>
+        <w:rPr>
+          <w:rFonts w:ascii="Times New Roman" w:eastAsia="Times New Roman" w:hAnsi="Times New Roman" w:cs="Times New Roman"/>
+          <w:color w:val="24292E"/>
+          <w:sz w:val="24"/>
+          <w:szCs w:val="24"/>
+        </w:rPr>
+        <w:t>dataframe</w:t>
+      </w:r>
+      <w:proofErr w:type="spellEnd"/>
+      <w:r>
+        <w:rPr>
+          <w:rFonts w:ascii="Times New Roman" w:eastAsia="Times New Roman" w:hAnsi="Times New Roman" w:cs="Times New Roman"/>
+          <w:color w:val="24292E"/>
+          <w:sz w:val="24"/>
+          <w:szCs w:val="24"/>
+        </w:rPr>
+        <w:t xml:space="preserve"> and extracted only the relevant fields from it which were required by the assignment. Then a location dimension table was created using the create table command. I made sure to add an ID field to all the tables I create. The fact table contains all the information from the CSV file which I extracted above as well as some randomly generated values of location dimension between 0 and 51 (corresponding to values in location dimension table). A foreign key constraint was applied on this key in the fact table.</w:t>
       </w:r>
       <w:bookmarkStart w:id="0" w:name="_GoBack"/>
       <w:bookmarkEnd w:id="0"/>
@@ -4254,7 +4304,7 @@
 </file>
 
 <file path=customXml/itemProps1.xml><?xml version="1.0" encoding="utf-8"?>
-<ds:datastoreItem xmlns:ds="http://schemas.openxmlformats.org/officeDocument/2006/customXml" ds:itemID="{C03498DA-6270-4E0A-B60B-89CB2D83516F}">
+<ds:datastoreItem xmlns:ds="http://schemas.openxmlformats.org/officeDocument/2006/customXml" ds:itemID="{3D293329-B878-4EA8-B8F7-058CA3A3740B}">
   <ds:schemaRefs>
     <ds:schemaRef ds:uri="http://schemas.openxmlformats.org/officeDocument/2006/bibliography"/>
   </ds:schemaRefs>

</xml_diff>